<commit_message>
Merged with main branch.
</commit_message>
<xml_diff>
--- a/FPGA/documentation/Generating Configuration PROM file.docx
+++ b/FPGA/documentation/Generating Configuration PROM file.docx
@@ -1,6 +1,6 @@
 
 <file path=word/document.xml><?xml version="1.0" encoding="utf-8"?>
-<w:document xmlns:wpc="http://schemas.microsoft.com/office/word/2010/wordprocessingCanvas" xmlns:cx="http://schemas.microsoft.com/office/drawing/2014/chartex" xmlns:cx1="http://schemas.microsoft.com/office/drawing/2015/9/8/chartex" xmlns:cx2="http://schemas.microsoft.com/office/drawing/2015/10/21/chartex" xmlns:cx3="http://schemas.microsoft.com/office/drawing/2016/5/9/chartex" xmlns:cx4="http://schemas.microsoft.com/office/drawing/2016/5/10/chartex" xmlns:cx5="http://schemas.microsoft.com/office/drawing/2016/5/11/chartex" xmlns:cx6="http://schemas.microsoft.com/office/drawing/2016/5/12/chartex" xmlns:cx7="http://schemas.microsoft.com/office/drawing/2016/5/13/chartex" xmlns:cx8="http://schemas.microsoft.com/office/drawing/2016/5/14/chartex" xmlns:mc="http://schemas.openxmlformats.org/markup-compatibility/2006" xmlns:aink="http://schemas.microsoft.com/office/drawing/2016/ink" xmlns:am3d="http://schemas.microsoft.com/office/drawing/2017/model3d" xmlns:o="urn:schemas-microsoft-com:office:office" xmlns:oel="http://schemas.microsoft.com/office/2019/extlst" xmlns:r="http://schemas.openxmlformats.org/officeDocument/2006/relationships" xmlns:m="http://schemas.openxmlformats.org/officeDocument/2006/math" xmlns:v="urn:schemas-microsoft-com:vml" xmlns:wp14="http://schemas.microsoft.com/office/word/2010/wordprocessingDrawing" xmlns:wp="http://schemas.openxmlformats.org/drawingml/2006/wordprocessingDrawing" xmlns:w10="urn:schemas-microsoft-com:office:word" xmlns:w="http://schemas.openxmlformats.org/wordprocessingml/2006/main" xmlns:w14="http://schemas.microsoft.com/office/word/2010/wordml" xmlns:w15="http://schemas.microsoft.com/office/word/2012/wordml" xmlns:w16cex="http://schemas.microsoft.com/office/word/2018/wordml/cex" xmlns:w16cid="http://schemas.microsoft.com/office/word/2016/wordml/cid" xmlns:w16="http://schemas.microsoft.com/office/word/2018/wordml" xmlns:w16du="http://schemas.microsoft.com/office/word/2023/wordml/word16du" xmlns:w16sdtdh="http://schemas.microsoft.com/office/word/2020/wordml/sdtdatahash" xmlns:w16se="http://schemas.microsoft.com/office/word/2015/wordml/symex" xmlns:wpg="http://schemas.microsoft.com/office/word/2010/wordprocessingGroup" xmlns:wpi="http://schemas.microsoft.com/office/word/2010/wordprocessingInk" xmlns:wne="http://schemas.microsoft.com/office/word/2006/wordml" xmlns:wps="http://schemas.microsoft.com/office/word/2010/wordprocessingShape" mc:Ignorable="w14 w15 w16se w16cid w16 w16cex w16sdtdh wp14">
+<w:document xmlns:wpc="http://schemas.microsoft.com/office/word/2010/wordprocessingCanvas" xmlns:cx="http://schemas.microsoft.com/office/drawing/2014/chartex" xmlns:cx1="http://schemas.microsoft.com/office/drawing/2015/9/8/chartex" xmlns:cx2="http://schemas.microsoft.com/office/drawing/2015/10/21/chartex" xmlns:cx3="http://schemas.microsoft.com/office/drawing/2016/5/9/chartex" xmlns:cx4="http://schemas.microsoft.com/office/drawing/2016/5/10/chartex" xmlns:cx5="http://schemas.microsoft.com/office/drawing/2016/5/11/chartex" xmlns:cx6="http://schemas.microsoft.com/office/drawing/2016/5/12/chartex" xmlns:cx7="http://schemas.microsoft.com/office/drawing/2016/5/13/chartex" xmlns:cx8="http://schemas.microsoft.com/office/drawing/2016/5/14/chartex" xmlns:mc="http://schemas.openxmlformats.org/markup-compatibility/2006" xmlns:aink="http://schemas.microsoft.com/office/drawing/2016/ink" xmlns:am3d="http://schemas.microsoft.com/office/drawing/2017/model3d" xmlns:o="urn:schemas-microsoft-com:office:office" xmlns:oel="http://schemas.microsoft.com/office/2019/extlst" xmlns:r="http://schemas.openxmlformats.org/officeDocument/2006/relationships" xmlns:m="http://schemas.openxmlformats.org/officeDocument/2006/math" xmlns:v="urn:schemas-microsoft-com:vml" xmlns:wp14="http://schemas.microsoft.com/office/word/2010/wordprocessingDrawing" xmlns:wp="http://schemas.openxmlformats.org/drawingml/2006/wordprocessingDrawing" xmlns:w10="urn:schemas-microsoft-com:office:word" xmlns:w="http://schemas.openxmlformats.org/wordprocessingml/2006/main" xmlns:w14="http://schemas.microsoft.com/office/word/2010/wordml" xmlns:w15="http://schemas.microsoft.com/office/word/2012/wordml" xmlns:w16cex="http://schemas.microsoft.com/office/word/2018/wordml/cex" xmlns:w16cid="http://schemas.microsoft.com/office/word/2016/wordml/cid" xmlns:w16="http://schemas.microsoft.com/office/word/2018/wordml" xmlns:w16sdtdh="http://schemas.microsoft.com/office/word/2020/wordml/sdtdatahash" xmlns:w16se="http://schemas.microsoft.com/office/word/2015/wordml/symex" xmlns:wpg="http://schemas.microsoft.com/office/word/2010/wordprocessingGroup" xmlns:wpi="http://schemas.microsoft.com/office/word/2010/wordprocessingInk" xmlns:wne="http://schemas.microsoft.com/office/word/2006/wordml" xmlns:wps="http://schemas.microsoft.com/office/word/2010/wordprocessingShape" mc:Ignorable="w14 w15 w16se w16cid w16 w16cex w16sdtdh wp14">
   <w:body>
     <w:p>
       <w:pPr>
@@ -12,15 +12,7 @@
     </w:p>
     <w:p>
       <w:r>
-        <w:t xml:space="preserve">The bitstream file is the result of the FPGA compile process. </w:t>
-      </w:r>
-      <w:proofErr w:type="gramStart"/>
-      <w:r>
-        <w:t>However</w:t>
-      </w:r>
-      <w:proofErr w:type="gramEnd"/>
-      <w:r>
-        <w:t xml:space="preserve"> that isn’t the file to be programmed into a serial configuration PROM – a further translation stage is needed.</w:t>
+        <w:t>The bitstream file is the result of the FPGA compile process. However that isn’t the file to be programmed into a serial configuration PROM – a further translation stage is needed.</w:t>
       </w:r>
     </w:p>
     <w:p>
@@ -40,22 +32,14 @@
           <w:szCs w:val="24"/>
         </w:rPr>
       </w:pPr>
+      <w:bookmarkStart w:id="0" w:name="_Hlk158663594"/>
       <w:r>
         <w:rPr>
           <w:sz w:val="24"/>
           <w:szCs w:val="24"/>
         </w:rPr>
-        <w:t xml:space="preserve">Open </w:t>
-      </w:r>
-      <w:proofErr w:type="spellStart"/>
-      <w:r>
-        <w:rPr>
-          <w:sz w:val="24"/>
-          <w:szCs w:val="24"/>
-        </w:rPr>
-        <w:t>Vivado</w:t>
-      </w:r>
-      <w:proofErr w:type="spellEnd"/>
+        <w:t>Open Vivado</w:t>
+      </w:r>
     </w:p>
     <w:p>
       <w:pPr>
@@ -74,17 +58,8 @@
           <w:sz w:val="24"/>
           <w:szCs w:val="24"/>
         </w:rPr>
-        <w:t xml:space="preserve">Open the Saturn project </w:t>
-      </w:r>
-      <w:proofErr w:type="gramStart"/>
-      <w:r>
-        <w:rPr>
-          <w:sz w:val="24"/>
-          <w:szCs w:val="24"/>
-        </w:rPr>
-        <w:t>file</w:t>
-      </w:r>
-      <w:proofErr w:type="gramEnd"/>
+        <w:t>Open the Saturn project file</w:t>
+      </w:r>
     </w:p>
     <w:p>
       <w:pPr>
@@ -103,17 +78,8 @@
           <w:sz w:val="24"/>
           <w:szCs w:val="24"/>
         </w:rPr>
-        <w:t xml:space="preserve">Select tools &gt; generate memory configuration </w:t>
-      </w:r>
-      <w:proofErr w:type="gramStart"/>
-      <w:r>
-        <w:rPr>
-          <w:sz w:val="24"/>
-          <w:szCs w:val="24"/>
-        </w:rPr>
-        <w:t>file</w:t>
-      </w:r>
-      <w:proofErr w:type="gramEnd"/>
+        <w:t>Select tools &gt; generate memory configuration file</w:t>
+      </w:r>
     </w:p>
     <w:p>
       <w:pPr>
@@ -132,17 +98,8 @@
           <w:sz w:val="24"/>
           <w:szCs w:val="24"/>
         </w:rPr>
-        <w:t xml:space="preserve">Select “memory </w:t>
-      </w:r>
-      <w:proofErr w:type="gramStart"/>
-      <w:r>
-        <w:rPr>
-          <w:sz w:val="24"/>
-          <w:szCs w:val="24"/>
-        </w:rPr>
-        <w:t>part”</w:t>
-      </w:r>
-      <w:proofErr w:type="gramEnd"/>
+        <w:t>Select “memory part”</w:t>
+      </w:r>
     </w:p>
     <w:p>
       <w:pPr>
@@ -155,8 +112,6 @@
       <w:r>
         <w:t xml:space="preserve">Select manufacturer to </w:t>
       </w:r>
-      <w:proofErr w:type="spellStart"/>
-      <w:proofErr w:type="gramStart"/>
       <w:r>
         <w:rPr>
           <w:b/>
@@ -164,8 +119,6 @@
         </w:rPr>
         <w:t>Spansion</w:t>
       </w:r>
-      <w:proofErr w:type="spellEnd"/>
-      <w:proofErr w:type="gramEnd"/>
     </w:p>
     <w:p>
       <w:pPr>
@@ -183,17 +136,8 @@
           <w:b/>
           <w:bCs/>
         </w:rPr>
-        <w:t>s25fl256sxxxxxx0-spi-x1_x2_</w:t>
-      </w:r>
-      <w:proofErr w:type="gramStart"/>
-      <w:r>
-        <w:rPr>
-          <w:b/>
-          <w:bCs/>
-        </w:rPr>
-        <w:t>x4</w:t>
-      </w:r>
-      <w:proofErr w:type="gramEnd"/>
+        <w:t>s25fl256sxxxxxx0-spi-x1_x2_x4</w:t>
+      </w:r>
     </w:p>
     <w:p>
       <w:pPr>
@@ -207,21 +151,8 @@
         <w:t>Se</w:t>
       </w:r>
       <w:r>
-        <w:t>t filename to “</w:t>
-      </w:r>
-      <w:proofErr w:type="spellStart"/>
-      <w:r>
-        <w:t>saturnprom.bin</w:t>
-      </w:r>
-      <w:proofErr w:type="spellEnd"/>
-      <w:r>
-        <w:t xml:space="preserve">” in the project </w:t>
-      </w:r>
-      <w:proofErr w:type="gramStart"/>
-      <w:r>
-        <w:t>folder</w:t>
-      </w:r>
-      <w:proofErr w:type="gramEnd"/>
+        <w:t>t filename to “saturnprom.bin” in the project folder</w:t>
+      </w:r>
     </w:p>
     <w:p>
       <w:pPr>
@@ -239,7 +170,14 @@
           <w:b/>
           <w:bCs/>
         </w:rPr>
-        <w:t>SPIx4</w:t>
+        <w:t>SPIx</w:t>
+      </w:r>
+      <w:r>
+        <w:rPr>
+          <w:b/>
+          <w:bCs/>
+        </w:rPr>
+        <w:t>1</w:t>
       </w:r>
     </w:p>
     <w:p>
@@ -258,17 +196,8 @@
           <w:b/>
           <w:bCs/>
         </w:rPr>
-        <w:t xml:space="preserve">Load Bitstream </w:t>
-      </w:r>
-      <w:proofErr w:type="gramStart"/>
-      <w:r>
-        <w:rPr>
-          <w:b/>
-          <w:bCs/>
-        </w:rPr>
-        <w:t>files</w:t>
-      </w:r>
-      <w:proofErr w:type="gramEnd"/>
+        <w:t>Load Bitstream files</w:t>
+      </w:r>
     </w:p>
     <w:p>
       <w:pPr>
@@ -279,15 +208,7 @@
         </w:numPr>
       </w:pPr>
       <w:r>
-        <w:t>Select the project .bit file (normally in in a runs\</w:t>
-      </w:r>
-      <w:proofErr w:type="spellStart"/>
-      <w:r>
-        <w:t>impl</w:t>
-      </w:r>
-      <w:proofErr w:type="spellEnd"/>
-      <w:r>
-        <w:t xml:space="preserve"> folder)</w:t>
+        <w:t>Select the project .bit file (normally in in a runs\impl folder)</w:t>
       </w:r>
     </w:p>
     <w:p>
@@ -328,6 +249,7 @@
         <w:t>OK</w:t>
       </w:r>
     </w:p>
+    <w:bookmarkEnd w:id="0"/>
     <w:p>
       <w:pPr>
         <w:rPr>
@@ -340,10 +262,10 @@
           <w:noProof/>
         </w:rPr>
         <w:drawing>
-          <wp:inline distT="0" distB="0" distL="0" distR="0" wp14:anchorId="64342235" wp14:editId="3986B1D9">
-            <wp:extent cx="5731510" cy="4391660"/>
-            <wp:effectExtent l="0" t="0" r="2540" b="8890"/>
-            <wp:docPr id="953444489" name="Picture 1" descr="A screenshot of a computer&#10;&#10;Description automatically generated"/>
+          <wp:inline distT="0" distB="0" distL="0" distR="0" wp14:anchorId="79FCB47D" wp14:editId="41762B28">
+            <wp:extent cx="5731510" cy="4454525"/>
+            <wp:effectExtent l="0" t="0" r="2540" b="3175"/>
+            <wp:docPr id="1379933510" name="Picture 1" descr="A screenshot of a computer&#10;&#10;Description automatically generated"/>
             <wp:cNvGraphicFramePr>
               <a:graphicFrameLocks xmlns:a="http://schemas.openxmlformats.org/drawingml/2006/main" noChangeAspect="1"/>
             </wp:cNvGraphicFramePr>
@@ -351,36 +273,23 @@
               <a:graphicData uri="http://schemas.openxmlformats.org/drawingml/2006/picture">
                 <pic:pic xmlns:pic="http://schemas.openxmlformats.org/drawingml/2006/picture">
                   <pic:nvPicPr>
-                    <pic:cNvPr id="953444489" name="Picture 1" descr="A screenshot of a computer&#10;&#10;Description automatically generated"/>
-                    <pic:cNvPicPr>
-                      <a:picLocks noChangeAspect="1" noChangeArrowheads="1"/>
-                    </pic:cNvPicPr>
+                    <pic:cNvPr id="1379933510" name="Picture 1" descr="A screenshot of a computer&#10;&#10;Description automatically generated"/>
+                    <pic:cNvPicPr/>
                   </pic:nvPicPr>
                   <pic:blipFill>
-                    <a:blip r:embed="rId5" r:link="rId6">
-                      <a:extLst>
-                        <a:ext uri="{28A0092B-C50C-407E-A947-70E740481C1C}">
-                          <a14:useLocalDpi xmlns:a14="http://schemas.microsoft.com/office/drawing/2010/main" val="0"/>
-                        </a:ext>
-                      </a:extLst>
-                    </a:blip>
-                    <a:srcRect/>
+                    <a:blip r:embed="rId5"/>
                     <a:stretch>
                       <a:fillRect/>
                     </a:stretch>
                   </pic:blipFill>
-                  <pic:spPr bwMode="auto">
+                  <pic:spPr>
                     <a:xfrm>
                       <a:off x="0" y="0"/>
-                      <a:ext cx="5731510" cy="4391660"/>
+                      <a:ext cx="5731510" cy="4454525"/>
                     </a:xfrm>
                     <a:prstGeom prst="rect">
                       <a:avLst/>
                     </a:prstGeom>
-                    <a:noFill/>
-                    <a:ln>
-                      <a:noFill/>
-                    </a:ln>
                   </pic:spPr>
                 </pic:pic>
               </a:graphicData>
@@ -401,6 +310,7 @@
           <w:sz w:val="24"/>
           <w:szCs w:val="24"/>
         </w:rPr>
+        <w:lastRenderedPageBreak/>
         <w:t xml:space="preserve">That will only take a few seconds. Then </w:t>
       </w:r>
       <w:r>
@@ -408,44 +318,51 @@
           <w:sz w:val="24"/>
           <w:szCs w:val="24"/>
         </w:rPr>
-        <w:t>copy that file to your Raspberry pi; execute “</w:t>
-      </w:r>
-      <w:proofErr w:type="spellStart"/>
+        <w:t xml:space="preserve">copy that file to your Raspberry pi; execute “flashwriter” app, </w:t>
+      </w:r>
       <w:r>
         <w:rPr>
           <w:sz w:val="24"/>
           <w:szCs w:val="24"/>
         </w:rPr>
-        <w:t>flashwriter</w:t>
-      </w:r>
-      <w:proofErr w:type="spellEnd"/>
+        <w:t xml:space="preserve">load that file </w:t>
+      </w:r>
       <w:r>
         <w:rPr>
           <w:sz w:val="24"/>
           <w:szCs w:val="24"/>
         </w:rPr>
-        <w:t xml:space="preserve">” app, </w:t>
+        <w:t>as the Primary image into the configuration PROM. Shut down, power off and then power on your Saturn.</w:t>
       </w:r>
       <w:r>
         <w:rPr>
           <w:sz w:val="24"/>
           <w:szCs w:val="24"/>
         </w:rPr>
-        <w:t xml:space="preserve">load that file </w:t>
-      </w:r>
-      <w:r>
+        <w:t xml:space="preserve"> </w:t>
+      </w:r>
+    </w:p>
+    <w:p>
+      <w:pPr>
         <w:rPr>
           <w:sz w:val="24"/>
           <w:szCs w:val="24"/>
         </w:rPr>
-        <w:t>as the Primary image into the configuration PROM. Shut down, power off and then power on your Saturn.</w:t>
-      </w:r>
-      <w:r>
+      </w:pPr>
+    </w:p>
+    <w:p>
+      <w:pPr>
         <w:rPr>
           <w:sz w:val="24"/>
           <w:szCs w:val="24"/>
         </w:rPr>
-        <w:t xml:space="preserve"> </w:t>
+      </w:pPr>
+      <w:r>
+        <w:rPr>
+          <w:sz w:val="24"/>
+          <w:szCs w:val="24"/>
+        </w:rPr>
+        <w:t>There is a different procedure to create the fallback image; see the main FPGA design description document for details.</w:t>
       </w:r>
     </w:p>
     <w:sectPr>
@@ -459,7 +376,7 @@
 </file>
 
 <file path=word/numbering.xml><?xml version="1.0" encoding="utf-8"?>
-<w:numbering xmlns:wpc="http://schemas.microsoft.com/office/word/2010/wordprocessingCanvas" xmlns:cx="http://schemas.microsoft.com/office/drawing/2014/chartex" xmlns:cx1="http://schemas.microsoft.com/office/drawing/2015/9/8/chartex" xmlns:cx2="http://schemas.microsoft.com/office/drawing/2015/10/21/chartex" xmlns:cx3="http://schemas.microsoft.com/office/drawing/2016/5/9/chartex" xmlns:cx4="http://schemas.microsoft.com/office/drawing/2016/5/10/chartex" xmlns:cx5="http://schemas.microsoft.com/office/drawing/2016/5/11/chartex" xmlns:cx6="http://schemas.microsoft.com/office/drawing/2016/5/12/chartex" xmlns:cx7="http://schemas.microsoft.com/office/drawing/2016/5/13/chartex" xmlns:cx8="http://schemas.microsoft.com/office/drawing/2016/5/14/chartex" xmlns:mc="http://schemas.openxmlformats.org/markup-compatibility/2006" xmlns:aink="http://schemas.microsoft.com/office/drawing/2016/ink" xmlns:am3d="http://schemas.microsoft.com/office/drawing/2017/model3d" xmlns:o="urn:schemas-microsoft-com:office:office" xmlns:oel="http://schemas.microsoft.com/office/2019/extlst" xmlns:r="http://schemas.openxmlformats.org/officeDocument/2006/relationships" xmlns:m="http://schemas.openxmlformats.org/officeDocument/2006/math" xmlns:v="urn:schemas-microsoft-com:vml" xmlns:wp14="http://schemas.microsoft.com/office/word/2010/wordprocessingDrawing" xmlns:wp="http://schemas.openxmlformats.org/drawingml/2006/wordprocessingDrawing" xmlns:w10="urn:schemas-microsoft-com:office:word" xmlns:w="http://schemas.openxmlformats.org/wordprocessingml/2006/main" xmlns:w14="http://schemas.microsoft.com/office/word/2010/wordml" xmlns:w15="http://schemas.microsoft.com/office/word/2012/wordml" xmlns:w16cex="http://schemas.microsoft.com/office/word/2018/wordml/cex" xmlns:w16cid="http://schemas.microsoft.com/office/word/2016/wordml/cid" xmlns:w16="http://schemas.microsoft.com/office/word/2018/wordml" xmlns:w16du="http://schemas.microsoft.com/office/word/2023/wordml/word16du" xmlns:w16sdtdh="http://schemas.microsoft.com/office/word/2020/wordml/sdtdatahash" xmlns:w16se="http://schemas.microsoft.com/office/word/2015/wordml/symex" xmlns:wpg="http://schemas.microsoft.com/office/word/2010/wordprocessingGroup" xmlns:wpi="http://schemas.microsoft.com/office/word/2010/wordprocessingInk" xmlns:wne="http://schemas.microsoft.com/office/word/2006/wordml" xmlns:wps="http://schemas.microsoft.com/office/word/2010/wordprocessingShape" mc:Ignorable="w14 w15 w16se w16cid w16 w16cex w16sdtdh wp14">
+<w:numbering xmlns:wpc="http://schemas.microsoft.com/office/word/2010/wordprocessingCanvas" xmlns:cx="http://schemas.microsoft.com/office/drawing/2014/chartex" xmlns:cx1="http://schemas.microsoft.com/office/drawing/2015/9/8/chartex" xmlns:cx2="http://schemas.microsoft.com/office/drawing/2015/10/21/chartex" xmlns:cx3="http://schemas.microsoft.com/office/drawing/2016/5/9/chartex" xmlns:cx4="http://schemas.microsoft.com/office/drawing/2016/5/10/chartex" xmlns:cx5="http://schemas.microsoft.com/office/drawing/2016/5/11/chartex" xmlns:cx6="http://schemas.microsoft.com/office/drawing/2016/5/12/chartex" xmlns:cx7="http://schemas.microsoft.com/office/drawing/2016/5/13/chartex" xmlns:cx8="http://schemas.microsoft.com/office/drawing/2016/5/14/chartex" xmlns:mc="http://schemas.openxmlformats.org/markup-compatibility/2006" xmlns:aink="http://schemas.microsoft.com/office/drawing/2016/ink" xmlns:am3d="http://schemas.microsoft.com/office/drawing/2017/model3d" xmlns:o="urn:schemas-microsoft-com:office:office" xmlns:oel="http://schemas.microsoft.com/office/2019/extlst" xmlns:r="http://schemas.openxmlformats.org/officeDocument/2006/relationships" xmlns:m="http://schemas.openxmlformats.org/officeDocument/2006/math" xmlns:v="urn:schemas-microsoft-com:vml" xmlns:wp14="http://schemas.microsoft.com/office/word/2010/wordprocessingDrawing" xmlns:wp="http://schemas.openxmlformats.org/drawingml/2006/wordprocessingDrawing" xmlns:w10="urn:schemas-microsoft-com:office:word" xmlns:w="http://schemas.openxmlformats.org/wordprocessingml/2006/main" xmlns:w14="http://schemas.microsoft.com/office/word/2010/wordml" xmlns:w15="http://schemas.microsoft.com/office/word/2012/wordml" xmlns:w16cex="http://schemas.microsoft.com/office/word/2018/wordml/cex" xmlns:w16cid="http://schemas.microsoft.com/office/word/2016/wordml/cid" xmlns:w16="http://schemas.microsoft.com/office/word/2018/wordml" xmlns:w16sdtdh="http://schemas.microsoft.com/office/word/2020/wordml/sdtdatahash" xmlns:w16se="http://schemas.microsoft.com/office/word/2015/wordml/symex" xmlns:wpg="http://schemas.microsoft.com/office/word/2010/wordprocessingGroup" xmlns:wpi="http://schemas.microsoft.com/office/word/2010/wordprocessingInk" xmlns:wne="http://schemas.microsoft.com/office/word/2006/wordml" xmlns:wps="http://schemas.microsoft.com/office/word/2010/wordprocessingShape" mc:Ignorable="w14 w15 w16se w16cid w16 w16cex w16sdtdh wp14">
   <w:abstractNum w:abstractNumId="0" w15:restartNumberingAfterBreak="0">
     <w:nsid w:val="12FC0658"/>
     <w:multiLevelType w:val="hybridMultilevel"/>

</xml_diff>